<commit_message>
Correção no arquivo DVP
</commit_message>
<xml_diff>
--- a/Docs/DVPRexpeitaTEST.docx
+++ b/Docs/DVPRexpeitaTEST.docx
@@ -265,15 +265,7 @@
                                 <w:color w:val="FFFFFF"/>
                                 <w:sz w:val="60"/>
                               </w:rPr>
-                              <w:t>Rexpeita</w:t>
-                            </w:r>
-                            <w:r>
-                              <w:rPr>
-                                <w:rFonts w:ascii="Arial" w:eastAsia="Arial" w:hAnsi="Arial" w:cs="Arial"/>
-                                <w:color w:val="FFFFFF"/>
-                                <w:sz w:val="60"/>
-                              </w:rPr>
-                              <w:t>TEST</w:t>
+                              <w:t>RexpeitaTEST</w:t>
                             </w:r>
                             <w:proofErr w:type="spellEnd"/>
                           </w:p>
@@ -307,15 +299,7 @@
                           <w:color w:val="FFFFFF"/>
                           <w:sz w:val="60"/>
                         </w:rPr>
-                        <w:t>Rexpeita</w:t>
-                      </w:r>
-                      <w:r>
-                        <w:rPr>
-                          <w:rFonts w:ascii="Arial" w:eastAsia="Arial" w:hAnsi="Arial" w:cs="Arial"/>
-                          <w:color w:val="FFFFFF"/>
-                          <w:sz w:val="60"/>
-                        </w:rPr>
-                        <w:t>TEST</w:t>
+                        <w:t>RexpeitaTEST</w:t>
                       </w:r>
                       <w:proofErr w:type="spellEnd"/>
                     </w:p>
@@ -1091,6 +1075,14 @@
                 <w:szCs w:val="18"/>
               </w:rPr>
             </w:pPr>
+            <w:r>
+              <w:rPr>
+                <w:rFonts w:ascii="Arial" w:eastAsia="Arial" w:hAnsi="Arial" w:cs="Arial"/>
+                <w:sz w:val="18"/>
+                <w:szCs w:val="18"/>
+              </w:rPr>
+              <w:t>1.3</w:t>
+            </w:r>
           </w:p>
         </w:tc>
         <w:tc>
@@ -1117,6 +1109,14 @@
                 <w:szCs w:val="18"/>
               </w:rPr>
             </w:pPr>
+            <w:r>
+              <w:rPr>
+                <w:rFonts w:ascii="Arial" w:eastAsia="Arial" w:hAnsi="Arial" w:cs="Arial"/>
+                <w:sz w:val="18"/>
+                <w:szCs w:val="18"/>
+              </w:rPr>
+              <w:t>Adição do item 1.5</w:t>
+            </w:r>
           </w:p>
         </w:tc>
         <w:tc>
@@ -1144,6 +1144,14 @@
                 <w:szCs w:val="18"/>
               </w:rPr>
             </w:pPr>
+            <w:r>
+              <w:rPr>
+                <w:rFonts w:ascii="Arial" w:eastAsia="Arial" w:hAnsi="Arial" w:cs="Arial"/>
+                <w:sz w:val="18"/>
+                <w:szCs w:val="18"/>
+              </w:rPr>
+              <w:t>Matheus C.</w:t>
+            </w:r>
           </w:p>
         </w:tc>
         <w:tc>
@@ -1171,6 +1179,14 @@
                 <w:szCs w:val="18"/>
               </w:rPr>
             </w:pPr>
+            <w:r>
+              <w:rPr>
+                <w:rFonts w:ascii="Arial" w:eastAsia="Arial" w:hAnsi="Arial" w:cs="Arial"/>
+                <w:sz w:val="18"/>
+                <w:szCs w:val="18"/>
+              </w:rPr>
+              <w:t>08/09/2024</w:t>
+            </w:r>
           </w:p>
         </w:tc>
       </w:tr>
@@ -1571,7 +1587,6 @@
           <w:docPartUnique/>
         </w:docPartObj>
       </w:sdtPr>
-      <w:sdtEndPr/>
       <w:sdtContent>
         <w:p>
           <w:pPr>
@@ -6483,54 +6498,11 @@
             <w:pPr>
               <w:widowControl w:val="0"/>
               <w:spacing w:after="0" w:line="240" w:lineRule="auto"/>
-              <w:jc w:val="center"/>
               <w:rPr>
                 <w:rFonts w:ascii="Arial" w:eastAsia="Arial" w:hAnsi="Arial" w:cs="Arial"/>
                 <w:i/>
               </w:rPr>
             </w:pPr>
-            <w:r>
-              <w:rPr>
-                <w:rFonts w:ascii="Arial" w:eastAsia="Arial" w:hAnsi="Arial" w:cs="Arial"/>
-                <w:i/>
-                <w:noProof/>
-              </w:rPr>
-              <w:drawing>
-                <wp:inline distT="0" distB="0" distL="0" distR="0" wp14:anchorId="5F893851" wp14:editId="53AB4267">
-                  <wp:extent cx="5643245" cy="4306570"/>
-                  <wp:effectExtent l="0" t="0" r="0" b="0"/>
-                  <wp:docPr id="2" name="Imagem 2"/>
-                  <wp:cNvGraphicFramePr>
-                    <a:graphicFrameLocks xmlns:a="http://schemas.openxmlformats.org/drawingml/2006/main" noChangeAspect="1"/>
-                  </wp:cNvGraphicFramePr>
-                  <a:graphic xmlns:a="http://schemas.openxmlformats.org/drawingml/2006/main">
-                    <a:graphicData uri="http://schemas.openxmlformats.org/drawingml/2006/picture">
-                      <pic:pic xmlns:pic="http://schemas.openxmlformats.org/drawingml/2006/picture">
-                        <pic:nvPicPr>
-                          <pic:cNvPr id="1" name=""/>
-                          <pic:cNvPicPr/>
-                        </pic:nvPicPr>
-                        <pic:blipFill>
-                          <a:blip r:embed="rId10"/>
-                          <a:stretch>
-                            <a:fillRect/>
-                          </a:stretch>
-                        </pic:blipFill>
-                        <pic:spPr>
-                          <a:xfrm>
-                            <a:off x="0" y="0"/>
-                            <a:ext cx="5643245" cy="4306570"/>
-                          </a:xfrm>
-                          <a:prstGeom prst="rect">
-                            <a:avLst/>
-                          </a:prstGeom>
-                        </pic:spPr>
-                      </pic:pic>
-                    </a:graphicData>
-                  </a:graphic>
-                </wp:inline>
-              </w:drawing>
-            </w:r>
           </w:p>
         </w:tc>
       </w:tr>
@@ -6584,7 +6556,6 @@
           <w:b w:val="0"/>
           <w:color w:val="9D3511"/>
         </w:rPr>
-        <w:lastRenderedPageBreak/>
         <w:t>Casos de Teste</w:t>
       </w:r>
       <w:r>
@@ -7265,7 +7236,7 @@
                     </w:rPr>
                     <w:t xml:space="preserve">O teste deve ser realizado na rota: </w:t>
                   </w:r>
-                  <w:hyperlink r:id="rId11" w:history="1">
+                  <w:hyperlink r:id="rId10" w:history="1">
                     <w:r>
                       <w:rPr>
                         <w:rStyle w:val="Hyperlink"/>
@@ -7299,6 +7270,7 @@
                       <w:sz w:val="16"/>
                       <w:szCs w:val="16"/>
                     </w:rPr>
+                    <w:lastRenderedPageBreak/>
                     <w:t>O teste deve ser realizado num ambiente não autenticado.</w:t>
                   </w:r>
                   <w:r>
@@ -7342,6 +7314,7 @@
                       <w:sz w:val="16"/>
                       <w:szCs w:val="16"/>
                     </w:rPr>
+                    <w:lastRenderedPageBreak/>
                     <w:t>Critérios de Aceite:</w:t>
                   </w:r>
                 </w:p>
@@ -7878,7 +7851,7 @@
                     </w:rPr>
                     <w:t xml:space="preserve">O teste deve ser realizado na rota: </w:t>
                   </w:r>
-                  <w:hyperlink r:id="rId12" w:history="1">
+                  <w:hyperlink r:id="rId11" w:history="1">
                     <w:r>
                       <w:rPr>
                         <w:rStyle w:val="Hyperlink"/>
@@ -8498,7 +8471,7 @@
                     </w:rPr>
                     <w:t xml:space="preserve">O teste deve ser realizado na rota: </w:t>
                   </w:r>
-                  <w:hyperlink r:id="rId13" w:history="1">
+                  <w:hyperlink r:id="rId12" w:history="1">
                     <w:r>
                       <w:rPr>
                         <w:rStyle w:val="Hyperlink"/>
@@ -9120,7 +9093,6 @@
                       <w:sz w:val="16"/>
                       <w:szCs w:val="16"/>
                     </w:rPr>
-                    <w:lastRenderedPageBreak/>
                     <w:t>Regras de Negócio:</w:t>
                   </w:r>
                 </w:p>
@@ -9153,7 +9125,7 @@
                     </w:rPr>
                     <w:t xml:space="preserve">O teste deve ser realizado na rota: </w:t>
                   </w:r>
-                  <w:hyperlink r:id="rId14" w:history="1">
+                  <w:hyperlink r:id="rId13" w:history="1">
                     <w:r>
                       <w:rPr>
                         <w:rStyle w:val="Hyperlink"/>
@@ -9736,7 +9708,7 @@
                     </w:rPr>
                     <w:t xml:space="preserve">O teste deve ser realizado na rota: </w:t>
                   </w:r>
-                  <w:hyperlink r:id="rId15" w:history="1">
+                  <w:hyperlink r:id="rId14" w:history="1">
                     <w:r>
                       <w:rPr>
                         <w:rStyle w:val="Hyperlink"/>
@@ -10417,6 +10389,7 @@
                       <w:sz w:val="16"/>
                       <w:szCs w:val="16"/>
                     </w:rPr>
+                    <w:lastRenderedPageBreak/>
                     <w:t>O teste deve ser realizado num ambiente não autenticado.</w:t>
                   </w:r>
                   <w:r>
@@ -10460,6 +10433,7 @@
                       <w:sz w:val="16"/>
                       <w:szCs w:val="16"/>
                     </w:rPr>
+                    <w:lastRenderedPageBreak/>
                     <w:t>Critérios de Aceite:</w:t>
                   </w:r>
                 </w:p>
@@ -13108,6 +13082,7 @@
                       <w:sz w:val="16"/>
                       <w:szCs w:val="16"/>
                     </w:rPr>
+                    <w:lastRenderedPageBreak/>
                     <w:t>Descrição:</w:t>
                   </w:r>
                 </w:p>
@@ -14083,6 +14058,7 @@
           <w:sz w:val="24"/>
           <w:szCs w:val="24"/>
         </w:rPr>
+        <w:lastRenderedPageBreak/>
         <w:t>UC0</w:t>
       </w:r>
       <w:r>
@@ -14655,7 +14631,6 @@
                       <w:sz w:val="16"/>
                       <w:szCs w:val="16"/>
                     </w:rPr>
-                    <w:lastRenderedPageBreak/>
                     <w:t>Regras de Negócio:</w:t>
                   </w:r>
                 </w:p>
@@ -15736,6 +15711,7 @@
                       <w:sz w:val="16"/>
                       <w:szCs w:val="16"/>
                     </w:rPr>
+                    <w:lastRenderedPageBreak/>
                     <w:t>O teste deve ser realizado num ambiente autenticado.</w:t>
                   </w:r>
                   <w:r>
@@ -15779,6 +15755,7 @@
                       <w:sz w:val="16"/>
                       <w:szCs w:val="16"/>
                     </w:rPr>
+                    <w:lastRenderedPageBreak/>
                     <w:t>Critérios de Aceite:</w:t>
                   </w:r>
                 </w:p>
@@ -17288,7 +17265,6 @@
                       <w:sz w:val="16"/>
                       <w:szCs w:val="16"/>
                     </w:rPr>
-                    <w:lastRenderedPageBreak/>
                     <w:t>Critérios de Aceite:</w:t>
                   </w:r>
                 </w:p>
@@ -18500,6 +18476,7 @@
                       <w:sz w:val="16"/>
                       <w:szCs w:val="16"/>
                     </w:rPr>
+                    <w:lastRenderedPageBreak/>
                     <w:t xml:space="preserve">A resposta da API deve possuir um HTTP </w:t>
                   </w:r>
                   <w:proofErr w:type="spellStart"/>
@@ -19917,7 +19894,6 @@
                       <w:sz w:val="16"/>
                       <w:szCs w:val="16"/>
                     </w:rPr>
-                    <w:lastRenderedPageBreak/>
                     <w:t>Deve redirecionar o usuário para a página de pedido.</w:t>
                   </w:r>
                 </w:p>
@@ -21235,6 +21211,7 @@
                       <w:sz w:val="16"/>
                       <w:szCs w:val="16"/>
                     </w:rPr>
+                    <w:lastRenderedPageBreak/>
                     <w:t>Caso de teste:</w:t>
                   </w:r>
                 </w:p>
@@ -23058,7 +23035,6 @@
                       <w:sz w:val="16"/>
                       <w:szCs w:val="16"/>
                     </w:rPr>
-                    <w:lastRenderedPageBreak/>
                     <w:t>Caso de teste:</w:t>
                   </w:r>
                 </w:p>
@@ -24236,6 +24212,7 @@
           <w:rFonts w:ascii="Arial" w:eastAsia="Arial" w:hAnsi="Arial" w:cs="Arial"/>
           <w:color w:val="9D3511"/>
         </w:rPr>
+        <w:lastRenderedPageBreak/>
         <w:t>Projeto Técnico</w:t>
       </w:r>
       <w:bookmarkEnd w:id="36"/>
@@ -24690,55 +24667,35 @@
           </w:p>
         </w:tc>
       </w:tr>
-      <w:tr>
-        <w:tc>
-          <w:tcPr>
-            <w:tcW w:w="3117" w:type="dxa"/>
-          </w:tcPr>
-          <w:p>
-            <w:pPr>
-              <w:spacing w:after="0" w:line="240" w:lineRule="auto"/>
-              <w:rPr>
-                <w:rFonts w:ascii="Arial" w:eastAsia="Arial" w:hAnsi="Arial" w:cs="Arial"/>
-                <w:sz w:val="18"/>
-                <w:szCs w:val="18"/>
-              </w:rPr>
-            </w:pPr>
-          </w:p>
-        </w:tc>
-        <w:tc>
-          <w:tcPr>
-            <w:tcW w:w="1561" w:type="dxa"/>
-          </w:tcPr>
-          <w:p>
-            <w:pPr>
-              <w:spacing w:after="0" w:line="240" w:lineRule="auto"/>
-              <w:jc w:val="center"/>
-              <w:rPr>
-                <w:rFonts w:ascii="Arial" w:eastAsia="Arial" w:hAnsi="Arial" w:cs="Arial"/>
-                <w:sz w:val="18"/>
-                <w:szCs w:val="18"/>
-              </w:rPr>
-            </w:pPr>
-          </w:p>
-        </w:tc>
-        <w:tc>
-          <w:tcPr>
-            <w:tcW w:w="4819" w:type="dxa"/>
-          </w:tcPr>
-          <w:p>
-            <w:pPr>
-              <w:spacing w:after="0" w:line="240" w:lineRule="auto"/>
-              <w:rPr>
-                <w:rFonts w:ascii="Arial" w:eastAsia="Arial" w:hAnsi="Arial" w:cs="Arial"/>
-                <w:sz w:val="18"/>
-                <w:szCs w:val="18"/>
-              </w:rPr>
-            </w:pPr>
-          </w:p>
-        </w:tc>
-      </w:tr>
     </w:tbl>
+    <w:p>
+      <w:pPr>
+        <w:pStyle w:val="Ttulo1"/>
+        <w:numPr>
+          <w:ilvl w:val="2"/>
+          <w:numId w:val="10"/>
+        </w:numPr>
+        <w:pBdr>
+          <w:bottom w:val="single" w:sz="4" w:space="1" w:color="000000"/>
+        </w:pBdr>
+        <w:spacing w:before="240" w:after="200" w:line="360" w:lineRule="auto"/>
+        <w:rPr>
+          <w:rFonts w:ascii="Arial" w:eastAsia="Arial" w:hAnsi="Arial" w:cs="Arial"/>
+          <w:b w:val="0"/>
+          <w:color w:val="9D3511"/>
+        </w:rPr>
+      </w:pPr>
+      <w:bookmarkStart w:id="39" w:name="__RefHeading___Toc1053_1389915115"/>
+      <w:bookmarkEnd w:id="39"/>
+      <w:r>
+        <w:rPr>
+          <w:rFonts w:ascii="Arial" w:eastAsia="Arial" w:hAnsi="Arial" w:cs="Arial"/>
+          <w:b w:val="0"/>
+          <w:color w:val="9D3511"/>
+        </w:rPr>
+        <w:t>Diagrama de Atividades</w:t>
+      </w:r>
+    </w:p>
     <w:p>
       <w:pPr>
         <w:spacing w:before="240" w:after="0" w:line="360" w:lineRule="auto"/>
@@ -24749,9 +24706,49 @@
           <w:szCs w:val="20"/>
         </w:rPr>
       </w:pPr>
-      <w:bookmarkStart w:id="39" w:name="__RefHeading___Toc1053_1389915115"/>
+      <w:r>
+        <w:rPr>
+          <w:rFonts w:ascii="Arial" w:eastAsia="Arial" w:hAnsi="Arial" w:cs="Arial"/>
+          <w:i/>
+          <w:noProof/>
+        </w:rPr>
+        <w:drawing>
+          <wp:inline distT="0" distB="0" distL="0" distR="0" wp14:anchorId="48D2271E" wp14:editId="413377C0">
+            <wp:extent cx="5643245" cy="4306570"/>
+            <wp:effectExtent l="0" t="0" r="0" b="0"/>
+            <wp:docPr id="2" name="Imagem 2"/>
+            <wp:cNvGraphicFramePr>
+              <a:graphicFrameLocks xmlns:a="http://schemas.openxmlformats.org/drawingml/2006/main" noChangeAspect="1"/>
+            </wp:cNvGraphicFramePr>
+            <a:graphic xmlns:a="http://schemas.openxmlformats.org/drawingml/2006/main">
+              <a:graphicData uri="http://schemas.openxmlformats.org/drawingml/2006/picture">
+                <pic:pic xmlns:pic="http://schemas.openxmlformats.org/drawingml/2006/picture">
+                  <pic:nvPicPr>
+                    <pic:cNvPr id="1" name=""/>
+                    <pic:cNvPicPr/>
+                  </pic:nvPicPr>
+                  <pic:blipFill>
+                    <a:blip r:embed="rId15"/>
+                    <a:stretch>
+                      <a:fillRect/>
+                    </a:stretch>
+                  </pic:blipFill>
+                  <pic:spPr>
+                    <a:xfrm>
+                      <a:off x="0" y="0"/>
+                      <a:ext cx="5643245" cy="4306570"/>
+                    </a:xfrm>
+                    <a:prstGeom prst="rect">
+                      <a:avLst/>
+                    </a:prstGeom>
+                  </pic:spPr>
+                </pic:pic>
+              </a:graphicData>
+            </a:graphic>
+          </wp:inline>
+        </w:drawing>
+      </w:r>
       <w:bookmarkStart w:id="40" w:name="_GoBack"/>
-      <w:bookmarkEnd w:id="39"/>
       <w:bookmarkEnd w:id="40"/>
     </w:p>
     <w:sectPr>
@@ -25219,6 +25216,119 @@
     </w:lvl>
   </w:abstractNum>
   <w:abstractNum w:abstractNumId="1" w15:restartNumberingAfterBreak="0">
+    <w:nsid w:val="138C1E59"/>
+    <w:multiLevelType w:val="multilevel"/>
+    <w:tmpl w:val="A36CE494"/>
+    <w:lvl w:ilvl="0">
+      <w:start w:val="1"/>
+      <w:numFmt w:val="decimal"/>
+      <w:lvlText w:val="%1."/>
+      <w:lvlJc w:val="left"/>
+      <w:pPr>
+        <w:tabs>
+          <w:tab w:val="num" w:pos="0"/>
+        </w:tabs>
+        <w:ind w:left="360" w:hanging="360"/>
+      </w:pPr>
+    </w:lvl>
+    <w:lvl w:ilvl="1">
+      <w:start w:val="1"/>
+      <w:numFmt w:val="decimal"/>
+      <w:lvlText w:val="%1.%2."/>
+      <w:lvlJc w:val="left"/>
+      <w:pPr>
+        <w:tabs>
+          <w:tab w:val="num" w:pos="0"/>
+        </w:tabs>
+        <w:ind w:left="792" w:hanging="432"/>
+      </w:pPr>
+    </w:lvl>
+    <w:lvl w:ilvl="2">
+      <w:start w:val="1"/>
+      <w:numFmt w:val="decimal"/>
+      <w:lvlText w:val="%1.%2.%3."/>
+      <w:lvlJc w:val="left"/>
+      <w:pPr>
+        <w:tabs>
+          <w:tab w:val="num" w:pos="0"/>
+        </w:tabs>
+        <w:ind w:left="1224" w:hanging="504"/>
+      </w:pPr>
+    </w:lvl>
+    <w:lvl w:ilvl="3">
+      <w:start w:val="1"/>
+      <w:numFmt w:val="decimal"/>
+      <w:lvlText w:val="%1.%2.%3.%4."/>
+      <w:lvlJc w:val="left"/>
+      <w:pPr>
+        <w:tabs>
+          <w:tab w:val="num" w:pos="0"/>
+        </w:tabs>
+        <w:ind w:left="1728" w:hanging="647"/>
+      </w:pPr>
+    </w:lvl>
+    <w:lvl w:ilvl="4">
+      <w:start w:val="1"/>
+      <w:numFmt w:val="decimal"/>
+      <w:lvlText w:val="%1.%2.%3.%4.%5."/>
+      <w:lvlJc w:val="left"/>
+      <w:pPr>
+        <w:tabs>
+          <w:tab w:val="num" w:pos="0"/>
+        </w:tabs>
+        <w:ind w:left="2232" w:hanging="792"/>
+      </w:pPr>
+    </w:lvl>
+    <w:lvl w:ilvl="5">
+      <w:start w:val="1"/>
+      <w:numFmt w:val="decimal"/>
+      <w:lvlText w:val="%1.%2.%3.%4.%5.%6."/>
+      <w:lvlJc w:val="left"/>
+      <w:pPr>
+        <w:tabs>
+          <w:tab w:val="num" w:pos="0"/>
+        </w:tabs>
+        <w:ind w:left="2736" w:hanging="934"/>
+      </w:pPr>
+    </w:lvl>
+    <w:lvl w:ilvl="6">
+      <w:start w:val="1"/>
+      <w:numFmt w:val="decimal"/>
+      <w:lvlText w:val="%1.%2.%3.%4.%5.%6.%7."/>
+      <w:lvlJc w:val="left"/>
+      <w:pPr>
+        <w:tabs>
+          <w:tab w:val="num" w:pos="0"/>
+        </w:tabs>
+        <w:ind w:left="3240" w:hanging="1080"/>
+      </w:pPr>
+    </w:lvl>
+    <w:lvl w:ilvl="7">
+      <w:start w:val="1"/>
+      <w:numFmt w:val="decimal"/>
+      <w:lvlText w:val="%1.%2.%3.%4.%5.%6.%7.%8."/>
+      <w:lvlJc w:val="left"/>
+      <w:pPr>
+        <w:tabs>
+          <w:tab w:val="num" w:pos="0"/>
+        </w:tabs>
+        <w:ind w:left="3744" w:hanging="1224"/>
+      </w:pPr>
+    </w:lvl>
+    <w:lvl w:ilvl="8">
+      <w:start w:val="1"/>
+      <w:numFmt w:val="decimal"/>
+      <w:lvlText w:val="%1.%2.%3.%4.%5.%6.%7.%8.%9."/>
+      <w:lvlJc w:val="left"/>
+      <w:pPr>
+        <w:tabs>
+          <w:tab w:val="num" w:pos="0"/>
+        </w:tabs>
+        <w:ind w:left="4320" w:hanging="1440"/>
+      </w:pPr>
+    </w:lvl>
+  </w:abstractNum>
+  <w:abstractNum w:abstractNumId="2" w15:restartNumberingAfterBreak="0">
     <w:nsid w:val="19D11999"/>
     <w:multiLevelType w:val="multilevel"/>
     <w:tmpl w:val="372272F2"/>
@@ -25360,7 +25470,7 @@
       </w:rPr>
     </w:lvl>
   </w:abstractNum>
-  <w:abstractNum w:abstractNumId="2" w15:restartNumberingAfterBreak="0">
+  <w:abstractNum w:abstractNumId="3" w15:restartNumberingAfterBreak="0">
     <w:nsid w:val="24475ED1"/>
     <w:multiLevelType w:val="hybridMultilevel"/>
     <w:tmpl w:val="37563FD4"/>
@@ -25449,7 +25559,7 @@
       </w:pPr>
     </w:lvl>
   </w:abstractNum>
-  <w:abstractNum w:abstractNumId="3" w15:restartNumberingAfterBreak="0">
+  <w:abstractNum w:abstractNumId="4" w15:restartNumberingAfterBreak="0">
     <w:nsid w:val="46AE3F34"/>
     <w:multiLevelType w:val="multilevel"/>
     <w:tmpl w:val="BFE0A162"/>
@@ -25562,7 +25672,7 @@
       </w:pPr>
     </w:lvl>
   </w:abstractNum>
-  <w:abstractNum w:abstractNumId="4" w15:restartNumberingAfterBreak="0">
+  <w:abstractNum w:abstractNumId="5" w15:restartNumberingAfterBreak="0">
     <w:nsid w:val="5C3D651B"/>
     <w:multiLevelType w:val="multilevel"/>
     <w:tmpl w:val="309892B0"/>
@@ -25702,7 +25812,7 @@
       </w:rPr>
     </w:lvl>
   </w:abstractNum>
-  <w:abstractNum w:abstractNumId="5" w15:restartNumberingAfterBreak="0">
+  <w:abstractNum w:abstractNumId="6" w15:restartNumberingAfterBreak="0">
     <w:nsid w:val="5CC07351"/>
     <w:multiLevelType w:val="multilevel"/>
     <w:tmpl w:val="A30813BE"/>
@@ -25818,7 +25928,7 @@
       </w:pPr>
     </w:lvl>
   </w:abstractNum>
-  <w:abstractNum w:abstractNumId="6" w15:restartNumberingAfterBreak="0">
+  <w:abstractNum w:abstractNumId="7" w15:restartNumberingAfterBreak="0">
     <w:nsid w:val="6FD162A4"/>
     <w:multiLevelType w:val="multilevel"/>
     <w:tmpl w:val="E0D04EE6"/>
@@ -25958,7 +26068,7 @@
       </w:rPr>
     </w:lvl>
   </w:abstractNum>
-  <w:abstractNum w:abstractNumId="7" w15:restartNumberingAfterBreak="0">
+  <w:abstractNum w:abstractNumId="8" w15:restartNumberingAfterBreak="0">
     <w:nsid w:val="7B4D1661"/>
     <w:multiLevelType w:val="multilevel"/>
     <w:tmpl w:val="7C24FDEC"/>
@@ -26080,7 +26190,7 @@
       </w:pPr>
     </w:lvl>
   </w:abstractNum>
-  <w:abstractNum w:abstractNumId="8" w15:restartNumberingAfterBreak="0">
+  <w:abstractNum w:abstractNumId="9" w15:restartNumberingAfterBreak="0">
     <w:nsid w:val="7D421939"/>
     <w:multiLevelType w:val="multilevel"/>
     <w:tmpl w:val="A2BC8246"/>
@@ -26200,22 +26310,22 @@
     <w:abstractNumId w:val="0"/>
   </w:num>
   <w:num w:numId="2">
-    <w:abstractNumId w:val="3"/>
+    <w:abstractNumId w:val="4"/>
   </w:num>
   <w:num w:numId="3">
+    <w:abstractNumId w:val="7"/>
+  </w:num>
+  <w:num w:numId="4">
+    <w:abstractNumId w:val="2"/>
+  </w:num>
+  <w:num w:numId="5">
     <w:abstractNumId w:val="6"/>
   </w:num>
-  <w:num w:numId="4">
-    <w:abstractNumId w:val="1"/>
-  </w:num>
-  <w:num w:numId="5">
+  <w:num w:numId="6">
     <w:abstractNumId w:val="5"/>
   </w:num>
-  <w:num w:numId="6">
-    <w:abstractNumId w:val="4"/>
-  </w:num>
   <w:num w:numId="7">
-    <w:abstractNumId w:val="7"/>
+    <w:abstractNumId w:val="8"/>
   </w:num>
   <w:num w:numId="8">
     <w:abstractNumId w:val="0"/>
@@ -26233,10 +26343,13 @@
     <w:abstractNumId w:val="0"/>
   </w:num>
   <w:num w:numId="12">
-    <w:abstractNumId w:val="8"/>
+    <w:abstractNumId w:val="9"/>
   </w:num>
   <w:num w:numId="13">
-    <w:abstractNumId w:val="2"/>
+    <w:abstractNumId w:val="3"/>
+  </w:num>
+  <w:num w:numId="14">
+    <w:abstractNumId w:val="1"/>
   </w:num>
 </w:numbering>
 </file>
@@ -27897,7 +28010,7 @@
 </file>
 
 <file path=customXml/itemProps2.xml><?xml version="1.0" encoding="utf-8"?>
-<ds:datastoreItem xmlns:ds="http://schemas.openxmlformats.org/officeDocument/2006/customXml" ds:itemID="{45A1FAA0-56D1-4995-B9D3-3316EC4AB6E3}">
+<ds:datastoreItem xmlns:ds="http://schemas.openxmlformats.org/officeDocument/2006/customXml" ds:itemID="{AC78265C-942C-48CC-8071-FBE3B763D8DB}">
   <ds:schemaRefs>
     <ds:schemaRef ds:uri="http://schemas.openxmlformats.org/officeDocument/2006/bibliography"/>
   </ds:schemaRefs>

</xml_diff>